<commit_message>
Sync documents with submission
</commit_message>
<xml_diff>
--- a/IDT_Winter2017_Contest_Framework_Documentation_v2.0.docx
+++ b/IDT_Winter2017_Contest_Framework_Documentation_v2.0.docx
@@ -1,6 +1,6 @@
 
 <file path=word/document.xml><?xml version="1.0" encoding="utf-8"?>
-<w:document xmlns:wpc="http://schemas.microsoft.com/office/word/2010/wordprocessingCanvas" xmlns:mo="http://schemas.microsoft.com/office/mac/office/2008/main" xmlns:mc="http://schemas.openxmlformats.org/markup-compatibility/2006" xmlns:mv="urn:schemas-microsoft-com:mac:vml" xmlns:o="urn:schemas-microsoft-com:office:office" xmlns:r="http://schemas.openxmlformats.org/officeDocument/2006/relationships" xmlns:m="http://schemas.openxmlformats.org/officeDocument/2006/math" xmlns:v="urn:schemas-microsoft-com:vml" xmlns:wp14="http://schemas.microsoft.com/office/word/2010/wordprocessingDrawing" xmlns:wp="http://schemas.openxmlformats.org/drawingml/2006/wordprocessingDrawing" xmlns:w10="urn:schemas-microsoft-com:office:word" xmlns:w="http://schemas.openxmlformats.org/wordprocessingml/2006/main" xmlns:w14="http://schemas.microsoft.com/office/word/2010/wordml" xmlns:w15="http://schemas.microsoft.com/office/word/2012/wordml" xmlns:wpg="http://schemas.microsoft.com/office/word/2010/wordprocessingGroup" xmlns:wpi="http://schemas.microsoft.com/office/word/2010/wordprocessingInk" xmlns:wne="http://schemas.microsoft.com/office/word/2006/wordml" xmlns:wps="http://schemas.microsoft.com/office/word/2010/wordprocessingShape" mc:Ignorable="w14 w15 wp14 mv">
+<w:document xmlns:wpc="http://schemas.microsoft.com/office/word/2010/wordprocessingCanvas" xmlns:cx="http://schemas.microsoft.com/office/drawing/2014/chartex" xmlns:cx1="http://schemas.microsoft.com/office/drawing/2015/9/8/chartex" xmlns:cx2="http://schemas.microsoft.com/office/drawing/2015/10/21/chartex" xmlns:cx3="http://schemas.microsoft.com/office/drawing/2016/5/9/chartex" xmlns:cx4="http://schemas.microsoft.com/office/drawing/2016/5/10/chartex" xmlns:cx5="http://schemas.microsoft.com/office/drawing/2016/5/11/chartex" xmlns:mc="http://schemas.openxmlformats.org/markup-compatibility/2006" xmlns:o="urn:schemas-microsoft-com:office:office" xmlns:r="http://schemas.openxmlformats.org/officeDocument/2006/relationships" xmlns:m="http://schemas.openxmlformats.org/officeDocument/2006/math" xmlns:v="urn:schemas-microsoft-com:vml" xmlns:wp14="http://schemas.microsoft.com/office/word/2010/wordprocessingDrawing" xmlns:wp="http://schemas.openxmlformats.org/drawingml/2006/wordprocessingDrawing" xmlns:w10="urn:schemas-microsoft-com:office:word" xmlns:w="http://schemas.openxmlformats.org/wordprocessingml/2006/main" xmlns:w14="http://schemas.microsoft.com/office/word/2010/wordml" xmlns:w15="http://schemas.microsoft.com/office/word/2012/wordml" xmlns:w16se="http://schemas.microsoft.com/office/word/2015/wordml/symex" xmlns:wpg="http://schemas.microsoft.com/office/word/2010/wordprocessingGroup" xmlns:wpi="http://schemas.microsoft.com/office/word/2010/wordprocessingInk" xmlns:wne="http://schemas.microsoft.com/office/word/2006/wordml" xmlns:wps="http://schemas.microsoft.com/office/word/2010/wordprocessingShape" mc:Ignorable="w14 w15 w16se wp14">
   <w:body>
     <w:p>
       <w:pPr>
@@ -21,7 +21,7 @@
         <w:rPr>
           <w:noProof/>
         </w:rPr>
-        <w:pict w14:anchorId="52658F65">
+        <w:pict>
           <v:shapetype id="_x0000_t75" coordsize="21600,21600" o:spt="75" o:preferrelative="t" path="m@4@5l@4@11@9@11@9@5xe" filled="f" stroked="f">
             <v:stroke joinstyle="miter"/>
             <v:formulas>
@@ -652,7 +652,6 @@
                 <w:szCs w:val="24"/>
               </w:rPr>
             </w:pPr>
-            <w:bookmarkStart w:id="2" w:name="_GoBack"/>
             <w:r>
               <w:rPr>
                 <w:rFonts w:cs="Calibri"/>
@@ -755,6 +754,136 @@
                 <w:szCs w:val="24"/>
               </w:rPr>
               <w:t>Author</w:t>
+            </w:r>
+          </w:p>
+        </w:tc>
+      </w:tr>
+      <w:tr>
+        <w:tc>
+          <w:tcPr>
+            <w:tcW w:w="1358" w:type="dxa"/>
+            <w:tcBorders>
+              <w:bottom w:val="single" w:sz="4" w:space="0" w:color="auto"/>
+            </w:tcBorders>
+          </w:tcPr>
+          <w:p>
+            <w:pPr>
+              <w:widowControl w:val="0"/>
+              <w:autoSpaceDE w:val="0"/>
+              <w:autoSpaceDN w:val="0"/>
+              <w:adjustRightInd w:val="0"/>
+              <w:spacing w:after="0" w:line="239" w:lineRule="auto"/>
+              <w:rPr>
+                <w:rFonts w:cs="Calibri"/>
+                <w:bCs/>
+                <w:sz w:val="20"/>
+                <w:szCs w:val="20"/>
+              </w:rPr>
+            </w:pPr>
+            <w:r>
+              <w:rPr>
+                <w:rFonts w:cs="Calibri"/>
+                <w:bCs/>
+                <w:sz w:val="20"/>
+                <w:szCs w:val="20"/>
+              </w:rPr>
+              <w:t>1.0</w:t>
+            </w:r>
+          </w:p>
+        </w:tc>
+        <w:tc>
+          <w:tcPr>
+            <w:tcW w:w="1882" w:type="dxa"/>
+            <w:tcBorders>
+              <w:bottom w:val="single" w:sz="4" w:space="0" w:color="auto"/>
+            </w:tcBorders>
+          </w:tcPr>
+          <w:p>
+            <w:pPr>
+              <w:widowControl w:val="0"/>
+              <w:autoSpaceDE w:val="0"/>
+              <w:autoSpaceDN w:val="0"/>
+              <w:adjustRightInd w:val="0"/>
+              <w:spacing w:after="0" w:line="239" w:lineRule="auto"/>
+              <w:rPr>
+                <w:rFonts w:cs="Calibri"/>
+                <w:bCs/>
+                <w:sz w:val="20"/>
+                <w:szCs w:val="20"/>
+              </w:rPr>
+            </w:pPr>
+            <w:r>
+              <w:rPr>
+                <w:rFonts w:cs="Calibri"/>
+                <w:bCs/>
+                <w:sz w:val="20"/>
+                <w:szCs w:val="20"/>
+              </w:rPr>
+              <w:t>December 15, 2016</w:t>
+            </w:r>
+          </w:p>
+        </w:tc>
+        <w:tc>
+          <w:tcPr>
+            <w:tcW w:w="5434" w:type="dxa"/>
+            <w:tcBorders>
+              <w:bottom w:val="single" w:sz="4" w:space="0" w:color="auto"/>
+            </w:tcBorders>
+          </w:tcPr>
+          <w:p>
+            <w:pPr>
+              <w:widowControl w:val="0"/>
+              <w:autoSpaceDE w:val="0"/>
+              <w:autoSpaceDN w:val="0"/>
+              <w:adjustRightInd w:val="0"/>
+              <w:spacing w:after="0" w:line="239" w:lineRule="auto"/>
+              <w:rPr>
+                <w:rFonts w:cs="Calibri"/>
+                <w:bCs/>
+                <w:sz w:val="20"/>
+                <w:szCs w:val="20"/>
+              </w:rPr>
+            </w:pPr>
+            <w:r>
+              <w:rPr>
+                <w:rFonts w:cs="Calibri"/>
+                <w:bCs/>
+                <w:sz w:val="20"/>
+                <w:szCs w:val="20"/>
+              </w:rPr>
+              <w:t>Initial Version</w:t>
+            </w:r>
+          </w:p>
+        </w:tc>
+        <w:tc>
+          <w:tcPr>
+            <w:tcW w:w="1874" w:type="dxa"/>
+            <w:tcBorders>
+              <w:bottom w:val="single" w:sz="4" w:space="0" w:color="auto"/>
+            </w:tcBorders>
+          </w:tcPr>
+          <w:p>
+            <w:pPr>
+              <w:widowControl w:val="0"/>
+              <w:autoSpaceDE w:val="0"/>
+              <w:autoSpaceDN w:val="0"/>
+              <w:adjustRightInd w:val="0"/>
+              <w:spacing w:after="0" w:line="239" w:lineRule="auto"/>
+              <w:rPr>
+                <w:rFonts w:cs="Calibri"/>
+                <w:bCs/>
+                <w:sz w:val="20"/>
+                <w:szCs w:val="20"/>
+              </w:rPr>
+            </w:pPr>
+            <w:r>
+              <w:rPr>
+                <w:rFonts w:cs="Calibri"/>
+                <w:bCs/>
+                <w:sz w:val="20"/>
+                <w:szCs w:val="20"/>
+              </w:rPr>
+              <w:t>IDT</w:t>
             </w:r>
           </w:p>
         </w:tc>
@@ -1127,7 +1256,7 @@
           <w:tcPr>
             <w:tcW w:w="1358" w:type="dxa"/>
             <w:tcBorders>
-              <w:bottom w:val="single" w:sz="4" w:space="0" w:color="auto"/>
+              <w:top w:val="single" w:sz="4" w:space="0" w:color="auto"/>
             </w:tcBorders>
           </w:tcPr>
           <w:p>
@@ -1140,26 +1269,17 @@
               <w:rPr>
                 <w:rFonts w:cs="Calibri"/>
                 <w:bCs/>
-                <w:sz w:val="20"/>
-                <w:szCs w:val="20"/>
+                <w:sz w:val="24"/>
+                <w:szCs w:val="24"/>
               </w:rPr>
             </w:pPr>
-            <w:r>
-              <w:rPr>
-                <w:rFonts w:cs="Calibri"/>
-                <w:bCs/>
-                <w:sz w:val="20"/>
-                <w:szCs w:val="20"/>
-              </w:rPr>
-              <w:t>1.0</w:t>
-            </w:r>
           </w:p>
         </w:tc>
         <w:tc>
           <w:tcPr>
             <w:tcW w:w="1882" w:type="dxa"/>
             <w:tcBorders>
-              <w:bottom w:val="single" w:sz="4" w:space="0" w:color="auto"/>
+              <w:top w:val="single" w:sz="4" w:space="0" w:color="auto"/>
             </w:tcBorders>
           </w:tcPr>
           <w:p>
@@ -1172,26 +1292,17 @@
               <w:rPr>
                 <w:rFonts w:cs="Calibri"/>
                 <w:bCs/>
-                <w:sz w:val="20"/>
-                <w:szCs w:val="20"/>
+                <w:sz w:val="24"/>
+                <w:szCs w:val="24"/>
               </w:rPr>
             </w:pPr>
-            <w:r>
-              <w:rPr>
-                <w:rFonts w:cs="Calibri"/>
-                <w:bCs/>
-                <w:sz w:val="20"/>
-                <w:szCs w:val="20"/>
-              </w:rPr>
-              <w:t>December 15, 2016</w:t>
-            </w:r>
           </w:p>
         </w:tc>
         <w:tc>
           <w:tcPr>
             <w:tcW w:w="5434" w:type="dxa"/>
             <w:tcBorders>
-              <w:bottom w:val="single" w:sz="4" w:space="0" w:color="auto"/>
+              <w:top w:val="single" w:sz="4" w:space="0" w:color="auto"/>
             </w:tcBorders>
           </w:tcPr>
           <w:p>
@@ -1204,26 +1315,17 @@
               <w:rPr>
                 <w:rFonts w:cs="Calibri"/>
                 <w:bCs/>
-                <w:sz w:val="20"/>
-                <w:szCs w:val="20"/>
+                <w:sz w:val="24"/>
+                <w:szCs w:val="24"/>
               </w:rPr>
             </w:pPr>
-            <w:r>
-              <w:rPr>
-                <w:rFonts w:cs="Calibri"/>
-                <w:bCs/>
-                <w:sz w:val="20"/>
-                <w:szCs w:val="20"/>
-              </w:rPr>
-              <w:t>Initial Version</w:t>
-            </w:r>
           </w:p>
         </w:tc>
         <w:tc>
           <w:tcPr>
             <w:tcW w:w="1874" w:type="dxa"/>
             <w:tcBorders>
-              <w:bottom w:val="single" w:sz="4" w:space="0" w:color="auto"/>
+              <w:top w:val="single" w:sz="4" w:space="0" w:color="auto"/>
             </w:tcBorders>
           </w:tcPr>
           <w:p>
@@ -1236,23 +1338,95 @@
               <w:rPr>
                 <w:rFonts w:cs="Calibri"/>
                 <w:bCs/>
-                <w:sz w:val="20"/>
-                <w:szCs w:val="20"/>
+                <w:sz w:val="24"/>
+                <w:szCs w:val="24"/>
               </w:rPr>
             </w:pPr>
-            <w:r>
+          </w:p>
+        </w:tc>
+      </w:tr>
+      <w:tr>
+        <w:tc>
+          <w:tcPr>
+            <w:tcW w:w="1358" w:type="dxa"/>
+          </w:tcPr>
+          <w:p>
+            <w:pPr>
+              <w:widowControl w:val="0"/>
+              <w:autoSpaceDE w:val="0"/>
+              <w:autoSpaceDN w:val="0"/>
+              <w:adjustRightInd w:val="0"/>
+              <w:spacing w:after="0" w:line="239" w:lineRule="auto"/>
               <w:rPr>
                 <w:rFonts w:cs="Calibri"/>
                 <w:bCs/>
-                <w:sz w:val="20"/>
-                <w:szCs w:val="20"/>
+                <w:sz w:val="24"/>
+                <w:szCs w:val="24"/>
               </w:rPr>
-              <w:t>IDT</w:t>
-            </w:r>
+            </w:pPr>
+          </w:p>
+        </w:tc>
+        <w:tc>
+          <w:tcPr>
+            <w:tcW w:w="1882" w:type="dxa"/>
+          </w:tcPr>
+          <w:p>
+            <w:pPr>
+              <w:widowControl w:val="0"/>
+              <w:autoSpaceDE w:val="0"/>
+              <w:autoSpaceDN w:val="0"/>
+              <w:adjustRightInd w:val="0"/>
+              <w:spacing w:after="0" w:line="239" w:lineRule="auto"/>
+              <w:rPr>
+                <w:rFonts w:cs="Calibri"/>
+                <w:bCs/>
+                <w:sz w:val="24"/>
+                <w:szCs w:val="24"/>
+              </w:rPr>
+            </w:pPr>
+          </w:p>
+        </w:tc>
+        <w:tc>
+          <w:tcPr>
+            <w:tcW w:w="5434" w:type="dxa"/>
+          </w:tcPr>
+          <w:p>
+            <w:pPr>
+              <w:widowControl w:val="0"/>
+              <w:autoSpaceDE w:val="0"/>
+              <w:autoSpaceDN w:val="0"/>
+              <w:adjustRightInd w:val="0"/>
+              <w:spacing w:after="0" w:line="239" w:lineRule="auto"/>
+              <w:rPr>
+                <w:rFonts w:cs="Calibri"/>
+                <w:bCs/>
+                <w:sz w:val="24"/>
+                <w:szCs w:val="24"/>
+              </w:rPr>
+            </w:pPr>
+          </w:p>
+        </w:tc>
+        <w:tc>
+          <w:tcPr>
+            <w:tcW w:w="1874" w:type="dxa"/>
+          </w:tcPr>
+          <w:p>
+            <w:pPr>
+              <w:widowControl w:val="0"/>
+              <w:autoSpaceDE w:val="0"/>
+              <w:autoSpaceDN w:val="0"/>
+              <w:adjustRightInd w:val="0"/>
+              <w:spacing w:after="0" w:line="239" w:lineRule="auto"/>
+              <w:rPr>
+                <w:rFonts w:cs="Calibri"/>
+                <w:bCs/>
+                <w:sz w:val="24"/>
+                <w:szCs w:val="24"/>
+              </w:rPr>
+            </w:pPr>
           </w:p>
         </w:tc>
       </w:tr>
-      <w:bookmarkEnd w:id="2"/>
     </w:tbl>
     <w:p/>
     <w:p>
@@ -1281,7 +1455,7 @@
           <w:noProof/>
         </w:rPr>
         <w:lastRenderedPageBreak/>
-        <w:pict w14:anchorId="1D3AF1C8">
+        <w:pict>
           <v:shape id="_x0000_s1027" type="#_x0000_t75" style="position:absolute;margin-left:493.3pt;margin-top:6.3pt;width:106.7pt;height:53.2pt;z-index:-11;mso-position-horizontal-relative:page;mso-position-vertical-relative:page" o:allowincell="f">
             <v:imagedata r:id="rId7" o:title="" chromakey="white"/>
             <w10:wrap anchorx="page" anchory="page"/>
@@ -2335,14 +2509,14 @@
           <w:szCs w:val="24"/>
         </w:rPr>
       </w:pPr>
-      <w:bookmarkStart w:id="3" w:name="page3"/>
-      <w:bookmarkEnd w:id="3"/>
+      <w:bookmarkStart w:id="2" w:name="page3"/>
+      <w:bookmarkEnd w:id="2"/>
       <w:r>
         <w:rPr>
           <w:noProof/>
         </w:rPr>
         <w:lastRenderedPageBreak/>
-        <w:pict w14:anchorId="795A4232">
+        <w:pict>
           <v:shape id="_x0000_s1028" type="#_x0000_t75" style="position:absolute;margin-left:493.3pt;margin-top:6.3pt;width:106.7pt;height:53.2pt;z-index:-10;mso-position-horizontal-relative:page;mso-position-vertical-relative:page" o:allowincell="f">
             <v:imagedata r:id="rId7" o:title="" chromakey="white"/>
             <w10:wrap anchorx="page" anchory="page"/>
@@ -4364,7 +4538,15 @@
           <w:b/>
           <w:bCs/>
         </w:rPr>
-        <w:t>, the root directory (if you are using macOS),</w:t>
+        <w:t xml:space="preserve">, </w:t>
+      </w:r>
+      <w:r>
+        <w:rPr>
+          <w:rFonts w:cs="Calibri"/>
+          <w:b/>
+          <w:bCs/>
+        </w:rPr>
+        <w:t>the root directory (if you are using macOS),</w:t>
       </w:r>
       <w:r>
         <w:rPr>
@@ -4799,14 +4981,14 @@
           <w:szCs w:val="24"/>
         </w:rPr>
       </w:pPr>
-      <w:bookmarkStart w:id="4" w:name="page4"/>
-      <w:bookmarkEnd w:id="4"/>
+      <w:bookmarkStart w:id="3" w:name="page4"/>
+      <w:bookmarkEnd w:id="3"/>
       <w:r>
         <w:rPr>
           <w:noProof/>
         </w:rPr>
         <w:lastRenderedPageBreak/>
-        <w:pict w14:anchorId="16AA6F61">
+        <w:pict>
           <v:shape id="_x0000_s1029" type="#_x0000_t75" style="position:absolute;margin-left:493.3pt;margin-top:6.3pt;width:106.7pt;height:53.2pt;z-index:-9;mso-position-horizontal-relative:page;mso-position-vertical-relative:page" o:allowincell="f">
             <v:imagedata r:id="rId7" o:title="" chromakey="white"/>
             <w10:wrap anchorx="page" anchory="page"/>
@@ -5232,7 +5414,7 @@
         <w:rPr>
           <w:noProof/>
         </w:rPr>
-        <w:pict w14:anchorId="237F8F6B">
+        <w:pict>
           <v:shape id="_x0000_s1030" type="#_x0000_t75" style="position:absolute;margin-left:44.25pt;margin-top:17.05pt;width:469.5pt;height:204.6pt;z-index:-8" o:allowincell="f">
             <v:imagedata r:id="rId10" o:title=""/>
           </v:shape>
@@ -6713,14 +6895,14 @@
           <w:szCs w:val="24"/>
         </w:rPr>
       </w:pPr>
-      <w:bookmarkStart w:id="5" w:name="page5"/>
-      <w:bookmarkEnd w:id="5"/>
+      <w:bookmarkStart w:id="4" w:name="page5"/>
+      <w:bookmarkEnd w:id="4"/>
       <w:r>
         <w:rPr>
           <w:noProof/>
         </w:rPr>
         <w:lastRenderedPageBreak/>
-        <w:pict w14:anchorId="6FADB1AB">
+        <w:pict>
           <v:shape id="_x0000_s1031" type="#_x0000_t75" style="position:absolute;margin-left:493.3pt;margin-top:6.3pt;width:106.7pt;height:53.2pt;z-index:-7;mso-position-horizontal-relative:page;mso-position-vertical-relative:page" o:allowincell="f">
             <v:imagedata r:id="rId7" o:title="" chromakey="white"/>
             <w10:wrap anchorx="page" anchory="page"/>
@@ -6949,7 +7131,7 @@
         <w:rPr>
           <w:noProof/>
         </w:rPr>
-        <w:pict w14:anchorId="7585D6FE">
+        <w:pict>
           <v:shape id="_x0000_s1032" type="#_x0000_t75" style="position:absolute;margin-left:139.5pt;margin-top:18.65pt;width:260.95pt;height:232.75pt;z-index:-6" o:allowincell="f">
             <v:imagedata r:id="rId12" o:title=""/>
           </v:shape>
@@ -7401,7 +7583,7 @@
         <w:rPr>
           <w:noProof/>
         </w:rPr>
-        <w:pict w14:anchorId="2A95C171">
+        <w:pict>
           <v:shape id="_x0000_s1033" type="#_x0000_t75" style="position:absolute;margin-left:111pt;margin-top:6.5pt;width:326.95pt;height:208.7pt;z-index:-5" o:allowincell="f">
             <v:imagedata r:id="rId13" o:title=""/>
           </v:shape>
@@ -7693,8 +7875,8 @@
         </w:rPr>
         <w:t>Browse to location of the unzipped framework code on your system and click on the Finish button</w:t>
       </w:r>
-      <w:bookmarkStart w:id="6" w:name="page6"/>
-      <w:bookmarkEnd w:id="6"/>
+      <w:bookmarkStart w:id="5" w:name="page6"/>
+      <w:bookmarkEnd w:id="5"/>
     </w:p>
     <w:p>
       <w:pPr>
@@ -7719,7 +7901,7 @@
           <w:noProof/>
         </w:rPr>
         <w:lastRenderedPageBreak/>
-        <w:pict w14:anchorId="4E2AC692">
+        <w:pict>
           <v:shape id="_x0000_s1034" type="#_x0000_t75" style="position:absolute;left:0;text-align:left;margin-left:493.3pt;margin-top:6.3pt;width:106.7pt;height:53.2pt;z-index:-4;mso-position-horizontal-relative:page;mso-position-vertical-relative:page" o:allowincell="f">
             <v:imagedata r:id="rId7" o:title="" chromakey="white"/>
             <w10:wrap anchorx="page" anchory="page"/>
@@ -7750,7 +7932,7 @@
         <w:rPr>
           <w:noProof/>
         </w:rPr>
-        <w:pict w14:anchorId="5A10A38F">
+        <w:pict>
           <v:shape id="_x0000_s1035" type="#_x0000_t75" style="position:absolute;margin-left:155.25pt;margin-top:18.7pt;width:247.5pt;height:186.9pt;z-index:-3" o:allowincell="f">
             <v:imagedata r:id="rId14" o:title=""/>
           </v:shape>
@@ -8825,13 +9007,13 @@
           <w:szCs w:val="24"/>
         </w:rPr>
       </w:pPr>
-      <w:bookmarkStart w:id="7" w:name="page7"/>
-      <w:bookmarkEnd w:id="7"/>
+      <w:bookmarkStart w:id="6" w:name="page7"/>
+      <w:bookmarkEnd w:id="6"/>
       <w:r>
         <w:rPr>
           <w:noProof/>
         </w:rPr>
-        <w:pict w14:anchorId="4B5F7A98">
+        <w:pict>
           <v:shape id="_x0000_s1036" type="#_x0000_t75" style="position:absolute;margin-left:493.3pt;margin-top:6.3pt;width:106.7pt;height:53.2pt;z-index:-2;mso-position-horizontal-relative:page;mso-position-vertical-relative:page" o:allowincell="f">
             <v:imagedata r:id="rId7" o:title="" chromakey="white"/>
             <w10:wrap anchorx="page" anchory="page"/>
@@ -9298,8 +9480,8 @@
         <w:rPr>
           <w:noProof/>
         </w:rPr>
-        <w:pict w14:anchorId="28EEE44C">
-          <v:shape id="Picture 1" o:spid="_x0000_i1025" type="#_x0000_t75" style="width:463pt;height:151pt;visibility:visible">
+        <w:pict>
+          <v:shape id="Picture 1" o:spid="_x0000_i1025" type="#_x0000_t75" style="width:463.5pt;height:150.75pt;visibility:visible">
             <v:imagedata r:id="rId15" o:title=""/>
           </v:shape>
         </w:pict>
@@ -9400,8 +9582,8 @@
         </w:rPr>
         <w:t xml:space="preserve"> and executing the framework again, the Console in Eclipse should show you results from the testing.</w:t>
       </w:r>
-      <w:bookmarkStart w:id="8" w:name="page8"/>
-      <w:bookmarkEnd w:id="8"/>
+      <w:bookmarkStart w:id="7" w:name="page8"/>
+      <w:bookmarkEnd w:id="7"/>
     </w:p>
     <w:p>
       <w:pPr>
@@ -9421,7 +9603,7 @@
           <w:noProof/>
         </w:rPr>
         <w:lastRenderedPageBreak/>
-        <w:pict w14:anchorId="6FB91198">
+        <w:pict>
           <v:shape id="_x0000_s1038" type="#_x0000_t75" style="position:absolute;margin-left:493.3pt;margin-top:6.3pt;width:106.7pt;height:53.2pt;z-index:-1;mso-position-horizontal-relative:page;mso-position-vertical-relative:page" o:allowincell="f">
             <v:imagedata r:id="rId7" o:title="" chromakey="white"/>
             <w10:wrap anchorx="page" anchory="page"/>
@@ -10960,7 +11142,19 @@
         <w:rPr>
           <w:rFonts w:cs="Calibri"/>
         </w:rPr>
-        <w:t xml:space="preserve"> macOS,</w:t>
+        <w:t xml:space="preserve"> </w:t>
+      </w:r>
+      <w:r>
+        <w:rPr>
+          <w:rFonts w:cs="Calibri"/>
+        </w:rPr>
+        <w:t>macOS</w:t>
+      </w:r>
+      <w:r>
+        <w:rPr>
+          <w:rFonts w:cs="Calibri"/>
+        </w:rPr>
+        <w:t>,</w:t>
       </w:r>
       <w:r>
         <w:rPr>
@@ -11962,8 +12156,8 @@
         <w:rPr>
           <w:noProof/>
         </w:rPr>
-        <w:pict w14:anchorId="29E4FA31">
-          <v:shape id="_x0000_i1026" type="#_x0000_t75" style="width:456pt;height:337pt;visibility:visible">
+        <w:pict>
+          <v:shape id="_x0000_i1026" type="#_x0000_t75" style="width:456pt;height:337.5pt;visibility:visible">
             <v:imagedata r:id="rId16" o:title=""/>
           </v:shape>
         </w:pict>
@@ -12069,8 +12263,8 @@
         <w:rPr>
           <w:noProof/>
         </w:rPr>
-        <w:pict w14:anchorId="505EFAF3">
-          <v:shape id="_x0000_i1027" type="#_x0000_t75" style="width:357pt;height:257pt;visibility:visible">
+        <w:pict>
+          <v:shape id="_x0000_i1027" type="#_x0000_t75" style="width:357pt;height:257.25pt;visibility:visible">
             <v:imagedata r:id="rId17" o:title=""/>
           </v:shape>
         </w:pict>
@@ -12144,8 +12338,8 @@
         <w:rPr>
           <w:noProof/>
         </w:rPr>
-        <w:pict w14:anchorId="66CE0B40">
-          <v:shape id="Picture 13" o:spid="_x0000_i1028" type="#_x0000_t75" style="width:463pt;height:343pt;visibility:visible">
+        <w:pict>
+          <v:shape id="Picture 13" o:spid="_x0000_i1028" type="#_x0000_t75" style="width:463.5pt;height:343.5pt;visibility:visible">
             <v:imagedata r:id="rId18" o:title=""/>
           </v:shape>
         </w:pict>
@@ -12298,7 +12492,7 @@
         <w:rPr>
           <w:noProof/>
         </w:rPr>
-        <w:pict w14:anchorId="09928154">
+        <w:pict>
           <v:rect id="_x0000_s1039" style="position:absolute;left:0;text-align:left;margin-left:32.25pt;margin-top:12.7pt;width:499.5pt;height:308.25pt;z-index:1" filled="f"/>
         </w:pict>
       </w:r>
@@ -13031,7 +13225,16 @@
           <w:sz w:val="20"/>
           <w:szCs w:val="20"/>
         </w:rPr>
-        <w:t>IDT has run for 00:0</w:t>
+        <w:t xml:space="preserve">IDT has run for </w:t>
+      </w:r>
+      <w:bookmarkStart w:id="8" w:name="_GoBack"/>
+      <w:r>
+        <w:rPr>
+          <w:rFonts w:ascii="Courier New" w:hAnsi="Courier New" w:cs="Courier New"/>
+          <w:sz w:val="20"/>
+          <w:szCs w:val="20"/>
+        </w:rPr>
+        <w:t>00:0</w:t>
       </w:r>
       <w:r>
         <w:rPr>
@@ -13057,6 +13260,7 @@
         </w:rPr>
         <w:t>0.096</w:t>
       </w:r>
+      <w:bookmarkEnd w:id="8"/>
       <w:r>
         <w:rPr>
           <w:rFonts w:ascii="Courier New" w:hAnsi="Courier New" w:cs="Courier New"/>
@@ -13232,7 +13436,7 @@
 </file>
 
 <file path=word/endnotes.xml><?xml version="1.0" encoding="utf-8"?>
-<w:endnotes xmlns:wpc="http://schemas.microsoft.com/office/word/2010/wordprocessingCanvas" xmlns:mo="http://schemas.microsoft.com/office/mac/office/2008/main" xmlns:mc="http://schemas.openxmlformats.org/markup-compatibility/2006" xmlns:mv="urn:schemas-microsoft-com:mac:vml" xmlns:o="urn:schemas-microsoft-com:office:office" xmlns:r="http://schemas.openxmlformats.org/officeDocument/2006/relationships" xmlns:m="http://schemas.openxmlformats.org/officeDocument/2006/math" xmlns:v="urn:schemas-microsoft-com:vml" xmlns:wp14="http://schemas.microsoft.com/office/word/2010/wordprocessingDrawing" xmlns:wp="http://schemas.openxmlformats.org/drawingml/2006/wordprocessingDrawing" xmlns:w10="urn:schemas-microsoft-com:office:word" xmlns:w="http://schemas.openxmlformats.org/wordprocessingml/2006/main" xmlns:w14="http://schemas.microsoft.com/office/word/2010/wordml" xmlns:w15="http://schemas.microsoft.com/office/word/2012/wordml" xmlns:wpg="http://schemas.microsoft.com/office/word/2010/wordprocessingGroup" xmlns:wpi="http://schemas.microsoft.com/office/word/2010/wordprocessingInk" xmlns:wne="http://schemas.microsoft.com/office/word/2006/wordml" xmlns:wps="http://schemas.microsoft.com/office/word/2010/wordprocessingShape" mc:Ignorable="w14 w15 wp14 mv">
+<w:endnotes xmlns:wpc="http://schemas.microsoft.com/office/word/2010/wordprocessingCanvas" xmlns:cx="http://schemas.microsoft.com/office/drawing/2014/chartex" xmlns:cx1="http://schemas.microsoft.com/office/drawing/2015/9/8/chartex" xmlns:cx2="http://schemas.microsoft.com/office/drawing/2015/10/21/chartex" xmlns:cx3="http://schemas.microsoft.com/office/drawing/2016/5/9/chartex" xmlns:cx4="http://schemas.microsoft.com/office/drawing/2016/5/10/chartex" xmlns:cx5="http://schemas.microsoft.com/office/drawing/2016/5/11/chartex" xmlns:mc="http://schemas.openxmlformats.org/markup-compatibility/2006" xmlns:o="urn:schemas-microsoft-com:office:office" xmlns:r="http://schemas.openxmlformats.org/officeDocument/2006/relationships" xmlns:m="http://schemas.openxmlformats.org/officeDocument/2006/math" xmlns:v="urn:schemas-microsoft-com:vml" xmlns:wp14="http://schemas.microsoft.com/office/word/2010/wordprocessingDrawing" xmlns:wp="http://schemas.openxmlformats.org/drawingml/2006/wordprocessingDrawing" xmlns:w10="urn:schemas-microsoft-com:office:word" xmlns:w="http://schemas.openxmlformats.org/wordprocessingml/2006/main" xmlns:w14="http://schemas.microsoft.com/office/word/2010/wordml" xmlns:w15="http://schemas.microsoft.com/office/word/2012/wordml" xmlns:w16se="http://schemas.microsoft.com/office/word/2015/wordml/symex" xmlns:wpg="http://schemas.microsoft.com/office/word/2010/wordprocessingGroup" xmlns:wpi="http://schemas.microsoft.com/office/word/2010/wordprocessingInk" xmlns:wne="http://schemas.microsoft.com/office/word/2006/wordml" xmlns:wps="http://schemas.microsoft.com/office/word/2010/wordprocessingShape" mc:Ignorable="w14 w15 w16se wp14">
   <w:endnote w:type="separator" w:id="-1">
     <w:p>
       <w:pPr>
@@ -13257,7 +13461,7 @@
 </file>
 
 <file path=word/footer1.xml><?xml version="1.0" encoding="utf-8"?>
-<w:ftr xmlns:wpc="http://schemas.microsoft.com/office/word/2010/wordprocessingCanvas" xmlns:mo="http://schemas.microsoft.com/office/mac/office/2008/main" xmlns:mc="http://schemas.openxmlformats.org/markup-compatibility/2006" xmlns:mv="urn:schemas-microsoft-com:mac:vml" xmlns:o="urn:schemas-microsoft-com:office:office" xmlns:r="http://schemas.openxmlformats.org/officeDocument/2006/relationships" xmlns:m="http://schemas.openxmlformats.org/officeDocument/2006/math" xmlns:v="urn:schemas-microsoft-com:vml" xmlns:wp14="http://schemas.microsoft.com/office/word/2010/wordprocessingDrawing" xmlns:wp="http://schemas.openxmlformats.org/drawingml/2006/wordprocessingDrawing" xmlns:w10="urn:schemas-microsoft-com:office:word" xmlns:w="http://schemas.openxmlformats.org/wordprocessingml/2006/main" xmlns:w14="http://schemas.microsoft.com/office/word/2010/wordml" xmlns:w15="http://schemas.microsoft.com/office/word/2012/wordml" xmlns:wpg="http://schemas.microsoft.com/office/word/2010/wordprocessingGroup" xmlns:wpi="http://schemas.microsoft.com/office/word/2010/wordprocessingInk" xmlns:wne="http://schemas.microsoft.com/office/word/2006/wordml" xmlns:wps="http://schemas.microsoft.com/office/word/2010/wordprocessingShape" mc:Ignorable="w14 w15 wp14">
+<w:ftr xmlns:wpc="http://schemas.microsoft.com/office/word/2010/wordprocessingCanvas" xmlns:cx="http://schemas.microsoft.com/office/drawing/2014/chartex" xmlns:cx1="http://schemas.microsoft.com/office/drawing/2015/9/8/chartex" xmlns:cx2="http://schemas.microsoft.com/office/drawing/2015/10/21/chartex" xmlns:cx3="http://schemas.microsoft.com/office/drawing/2016/5/9/chartex" xmlns:cx4="http://schemas.microsoft.com/office/drawing/2016/5/10/chartex" xmlns:cx5="http://schemas.microsoft.com/office/drawing/2016/5/11/chartex" xmlns:mc="http://schemas.openxmlformats.org/markup-compatibility/2006" xmlns:o="urn:schemas-microsoft-com:office:office" xmlns:r="http://schemas.openxmlformats.org/officeDocument/2006/relationships" xmlns:m="http://schemas.openxmlformats.org/officeDocument/2006/math" xmlns:v="urn:schemas-microsoft-com:vml" xmlns:wp14="http://schemas.microsoft.com/office/word/2010/wordprocessingDrawing" xmlns:wp="http://schemas.openxmlformats.org/drawingml/2006/wordprocessingDrawing" xmlns:w10="urn:schemas-microsoft-com:office:word" xmlns:w="http://schemas.openxmlformats.org/wordprocessingml/2006/main" xmlns:w14="http://schemas.microsoft.com/office/word/2010/wordml" xmlns:w15="http://schemas.microsoft.com/office/word/2012/wordml" xmlns:w16se="http://schemas.microsoft.com/office/word/2015/wordml/symex" xmlns:wpg="http://schemas.microsoft.com/office/word/2010/wordprocessingGroup" xmlns:wpi="http://schemas.microsoft.com/office/word/2010/wordprocessingInk" xmlns:wne="http://schemas.microsoft.com/office/word/2006/wordml" xmlns:wps="http://schemas.microsoft.com/office/word/2010/wordprocessingShape" mc:Ignorable="w14 w15 w16se wp14">
   <w:p>
     <w:pPr>
       <w:pStyle w:val="Footer"/>
@@ -13308,7 +13512,7 @@
         <w:sz w:val="18"/>
         <w:szCs w:val="18"/>
       </w:rPr>
-      <w:t>10</w:t>
+      <w:t>15</w:t>
     </w:r>
     <w:r>
       <w:rPr>
@@ -13327,7 +13531,7 @@
 </file>
 
 <file path=word/footnotes.xml><?xml version="1.0" encoding="utf-8"?>
-<w:footnotes xmlns:wpc="http://schemas.microsoft.com/office/word/2010/wordprocessingCanvas" xmlns:mo="http://schemas.microsoft.com/office/mac/office/2008/main" xmlns:mc="http://schemas.openxmlformats.org/markup-compatibility/2006" xmlns:mv="urn:schemas-microsoft-com:mac:vml" xmlns:o="urn:schemas-microsoft-com:office:office" xmlns:r="http://schemas.openxmlformats.org/officeDocument/2006/relationships" xmlns:m="http://schemas.openxmlformats.org/officeDocument/2006/math" xmlns:v="urn:schemas-microsoft-com:vml" xmlns:wp14="http://schemas.microsoft.com/office/word/2010/wordprocessingDrawing" xmlns:wp="http://schemas.openxmlformats.org/drawingml/2006/wordprocessingDrawing" xmlns:w10="urn:schemas-microsoft-com:office:word" xmlns:w="http://schemas.openxmlformats.org/wordprocessingml/2006/main" xmlns:w14="http://schemas.microsoft.com/office/word/2010/wordml" xmlns:w15="http://schemas.microsoft.com/office/word/2012/wordml" xmlns:wpg="http://schemas.microsoft.com/office/word/2010/wordprocessingGroup" xmlns:wpi="http://schemas.microsoft.com/office/word/2010/wordprocessingInk" xmlns:wne="http://schemas.microsoft.com/office/word/2006/wordml" xmlns:wps="http://schemas.microsoft.com/office/word/2010/wordprocessingShape" mc:Ignorable="w14 w15 wp14 mv">
+<w:footnotes xmlns:wpc="http://schemas.microsoft.com/office/word/2010/wordprocessingCanvas" xmlns:cx="http://schemas.microsoft.com/office/drawing/2014/chartex" xmlns:cx1="http://schemas.microsoft.com/office/drawing/2015/9/8/chartex" xmlns:cx2="http://schemas.microsoft.com/office/drawing/2015/10/21/chartex" xmlns:cx3="http://schemas.microsoft.com/office/drawing/2016/5/9/chartex" xmlns:cx4="http://schemas.microsoft.com/office/drawing/2016/5/10/chartex" xmlns:cx5="http://schemas.microsoft.com/office/drawing/2016/5/11/chartex" xmlns:mc="http://schemas.openxmlformats.org/markup-compatibility/2006" xmlns:o="urn:schemas-microsoft-com:office:office" xmlns:r="http://schemas.openxmlformats.org/officeDocument/2006/relationships" xmlns:m="http://schemas.openxmlformats.org/officeDocument/2006/math" xmlns:v="urn:schemas-microsoft-com:vml" xmlns:wp14="http://schemas.microsoft.com/office/word/2010/wordprocessingDrawing" xmlns:wp="http://schemas.openxmlformats.org/drawingml/2006/wordprocessingDrawing" xmlns:w10="urn:schemas-microsoft-com:office:word" xmlns:w="http://schemas.openxmlformats.org/wordprocessingml/2006/main" xmlns:w14="http://schemas.microsoft.com/office/word/2010/wordml" xmlns:w15="http://schemas.microsoft.com/office/word/2012/wordml" xmlns:w16se="http://schemas.microsoft.com/office/word/2015/wordml/symex" xmlns:wpg="http://schemas.microsoft.com/office/word/2010/wordprocessingGroup" xmlns:wpi="http://schemas.microsoft.com/office/word/2010/wordprocessingInk" xmlns:wne="http://schemas.microsoft.com/office/word/2006/wordml" xmlns:wps="http://schemas.microsoft.com/office/word/2010/wordprocessingShape" mc:Ignorable="w14 w15 w16se wp14">
   <w:footnote w:type="separator" w:id="-1">
     <w:p>
       <w:pPr>
@@ -13352,8 +13556,8 @@
 </file>
 
 <file path=word/numbering.xml><?xml version="1.0" encoding="utf-8"?>
-<w:numbering xmlns:wpc="http://schemas.microsoft.com/office/word/2010/wordprocessingCanvas" xmlns:mo="http://schemas.microsoft.com/office/mac/office/2008/main" xmlns:mc="http://schemas.openxmlformats.org/markup-compatibility/2006" xmlns:mv="urn:schemas-microsoft-com:mac:vml" xmlns:o="urn:schemas-microsoft-com:office:office" xmlns:r="http://schemas.openxmlformats.org/officeDocument/2006/relationships" xmlns:m="http://schemas.openxmlformats.org/officeDocument/2006/math" xmlns:v="urn:schemas-microsoft-com:vml" xmlns:wp14="http://schemas.microsoft.com/office/word/2010/wordprocessingDrawing" xmlns:wp="http://schemas.openxmlformats.org/drawingml/2006/wordprocessingDrawing" xmlns:w10="urn:schemas-microsoft-com:office:word" xmlns:w="http://schemas.openxmlformats.org/wordprocessingml/2006/main" xmlns:w14="http://schemas.microsoft.com/office/word/2010/wordml" xmlns:w15="http://schemas.microsoft.com/office/word/2012/wordml" xmlns:wpg="http://schemas.microsoft.com/office/word/2010/wordprocessingGroup" xmlns:wpi="http://schemas.microsoft.com/office/word/2010/wordprocessingInk" xmlns:wne="http://schemas.microsoft.com/office/word/2006/wordml" xmlns:wps="http://schemas.microsoft.com/office/word/2010/wordprocessingShape" mc:Ignorable="w14 w15 wp14 mv">
-  <w:abstractNum w:abstractNumId="0">
+<w:numbering xmlns:wpc="http://schemas.microsoft.com/office/word/2010/wordprocessingCanvas" xmlns:cx="http://schemas.microsoft.com/office/drawing/2014/chartex" xmlns:cx1="http://schemas.microsoft.com/office/drawing/2015/9/8/chartex" xmlns:cx2="http://schemas.microsoft.com/office/drawing/2015/10/21/chartex" xmlns:cx3="http://schemas.microsoft.com/office/drawing/2016/5/9/chartex" xmlns:cx4="http://schemas.microsoft.com/office/drawing/2016/5/10/chartex" xmlns:cx5="http://schemas.microsoft.com/office/drawing/2016/5/11/chartex" xmlns:mc="http://schemas.openxmlformats.org/markup-compatibility/2006" xmlns:o="urn:schemas-microsoft-com:office:office" xmlns:r="http://schemas.openxmlformats.org/officeDocument/2006/relationships" xmlns:m="http://schemas.openxmlformats.org/officeDocument/2006/math" xmlns:v="urn:schemas-microsoft-com:vml" xmlns:wp14="http://schemas.microsoft.com/office/word/2010/wordprocessingDrawing" xmlns:wp="http://schemas.openxmlformats.org/drawingml/2006/wordprocessingDrawing" xmlns:w10="urn:schemas-microsoft-com:office:word" xmlns:w="http://schemas.openxmlformats.org/wordprocessingml/2006/main" xmlns:w14="http://schemas.microsoft.com/office/word/2010/wordml" xmlns:w15="http://schemas.microsoft.com/office/word/2012/wordml" xmlns:w16se="http://schemas.microsoft.com/office/word/2015/wordml/symex" xmlns:wpg="http://schemas.microsoft.com/office/word/2010/wordprocessingGroup" xmlns:wpi="http://schemas.microsoft.com/office/word/2010/wordprocessingInk" xmlns:wne="http://schemas.microsoft.com/office/word/2006/wordml" xmlns:wps="http://schemas.microsoft.com/office/word/2010/wordprocessingShape" mc:Ignorable="w14 w15 w16se wp14">
+  <w:abstractNum w:abstractNumId="0" w15:restartNumberingAfterBreak="0">
     <w:nsid w:val="00000029"/>
     <w:multiLevelType w:val="hybridMultilevel"/>
     <w:tmpl w:val="00004823"/>
@@ -13442,7 +13646,7 @@
       </w:rPr>
     </w:lvl>
   </w:abstractNum>
-  <w:abstractNum w:abstractNumId="1">
+  <w:abstractNum w:abstractNumId="1" w15:restartNumberingAfterBreak="0">
     <w:nsid w:val="000026E9"/>
     <w:multiLevelType w:val="hybridMultilevel"/>
     <w:tmpl w:val="000001EB"/>
@@ -13526,7 +13730,7 @@
       </w:rPr>
     </w:lvl>
   </w:abstractNum>
-  <w:abstractNum w:abstractNumId="2">
+  <w:abstractNum w:abstractNumId="2" w15:restartNumberingAfterBreak="0">
     <w:nsid w:val="00002EA6"/>
     <w:multiLevelType w:val="hybridMultilevel"/>
     <w:tmpl w:val="000012DB"/>
@@ -13617,7 +13821,7 @@
       </w:rPr>
     </w:lvl>
   </w:abstractNum>
-  <w:abstractNum w:abstractNumId="3">
+  <w:abstractNum w:abstractNumId="3" w15:restartNumberingAfterBreak="0">
     <w:nsid w:val="0000390C"/>
     <w:multiLevelType w:val="hybridMultilevel"/>
     <w:tmpl w:val="00000F3E"/>
@@ -13708,7 +13912,7 @@
       </w:rPr>
     </w:lvl>
   </w:abstractNum>
-  <w:abstractNum w:abstractNumId="4">
+  <w:abstractNum w:abstractNumId="4" w15:restartNumberingAfterBreak="0">
     <w:nsid w:val="00003D6C"/>
     <w:multiLevelType w:val="hybridMultilevel"/>
     <w:tmpl w:val="00002CD6"/>
@@ -13792,7 +13996,7 @@
       </w:rPr>
     </w:lvl>
   </w:abstractNum>
-  <w:abstractNum w:abstractNumId="5">
+  <w:abstractNum w:abstractNumId="5" w15:restartNumberingAfterBreak="0">
     <w:nsid w:val="00006952"/>
     <w:multiLevelType w:val="hybridMultilevel"/>
     <w:tmpl w:val="BFA22B94"/>
@@ -13878,7 +14082,7 @@
       </w:rPr>
     </w:lvl>
   </w:abstractNum>
-  <w:abstractNum w:abstractNumId="6">
+  <w:abstractNum w:abstractNumId="6" w15:restartNumberingAfterBreak="0">
     <w:nsid w:val="00006DF1"/>
     <w:multiLevelType w:val="hybridMultilevel"/>
     <w:tmpl w:val="00005AF1"/>
@@ -13962,7 +14166,7 @@
       </w:rPr>
     </w:lvl>
   </w:abstractNum>
-  <w:abstractNum w:abstractNumId="7">
+  <w:abstractNum w:abstractNumId="7" w15:restartNumberingAfterBreak="0">
     <w:nsid w:val="489F525F"/>
     <w:multiLevelType w:val="hybridMultilevel"/>
     <w:tmpl w:val="7836228E"/>
@@ -14075,7 +14279,7 @@
       </w:rPr>
     </w:lvl>
   </w:abstractNum>
-  <w:abstractNum w:abstractNumId="8">
+  <w:abstractNum w:abstractNumId="8" w15:restartNumberingAfterBreak="0">
     <w:nsid w:val="6D2334A0"/>
     <w:multiLevelType w:val="hybridMultilevel"/>
     <w:tmpl w:val="860604CA"/>
@@ -14188,7 +14392,7 @@
       </w:rPr>
     </w:lvl>
   </w:abstractNum>
-  <w:abstractNum w:abstractNumId="9">
+  <w:abstractNum w:abstractNumId="9" w15:restartNumberingAfterBreak="0">
     <w:nsid w:val="7CAF2782"/>
     <w:multiLevelType w:val="hybridMultilevel"/>
     <w:tmpl w:val="A30E00A6"/>
@@ -14335,7 +14539,7 @@
 </file>
 
 <file path=word/styles.xml><?xml version="1.0" encoding="utf-8"?>
-<w:styles xmlns:mc="http://schemas.openxmlformats.org/markup-compatibility/2006" xmlns:r="http://schemas.openxmlformats.org/officeDocument/2006/relationships" xmlns:w="http://schemas.openxmlformats.org/wordprocessingml/2006/main" xmlns:w14="http://schemas.microsoft.com/office/word/2010/wordml" xmlns:w15="http://schemas.microsoft.com/office/word/2012/wordml" mc:Ignorable="w14 w15">
+<w:styles xmlns:mc="http://schemas.openxmlformats.org/markup-compatibility/2006" xmlns:r="http://schemas.openxmlformats.org/officeDocument/2006/relationships" xmlns:w="http://schemas.openxmlformats.org/wordprocessingml/2006/main" xmlns:w14="http://schemas.microsoft.com/office/word/2010/wordml" xmlns:w15="http://schemas.microsoft.com/office/word/2012/wordml" xmlns:w16se="http://schemas.microsoft.com/office/word/2015/wordml/symex" mc:Ignorable="w14 w15 w16se">
   <w:docDefaults>
     <w:rPrDefault>
       <w:rPr>
@@ -14345,7 +14549,7 @@
     </w:rPrDefault>
     <w:pPrDefault/>
   </w:docDefaults>
-  <w:latentStyles w:defLockedState="0" w:defUIPriority="99" w:defSemiHidden="0" w:defUnhideWhenUsed="0" w:defQFormat="0" w:count="382">
+  <w:latentStyles w:defLockedState="0" w:defUIPriority="99" w:defSemiHidden="0" w:defUnhideWhenUsed="0" w:defQFormat="0" w:count="374">
     <w:lsdException w:name="Normal" w:uiPriority="0" w:qFormat="1"/>
     <w:lsdException w:name="heading 1" w:uiPriority="9" w:qFormat="1"/>
     <w:lsdException w:name="heading 2" w:semiHidden="1" w:uiPriority="9" w:unhideWhenUsed="1" w:qFormat="1"/>
@@ -14719,6 +14923,7 @@
     <w:lsdException w:name="List Table 7 Colorful Accent 6" w:uiPriority="52"/>
     <w:lsdException w:name="Mention" w:semiHidden="1" w:unhideWhenUsed="1"/>
     <w:lsdException w:name="Smart Hyperlink" w:semiHidden="1" w:unhideWhenUsed="1"/>
+    <w:lsdException w:name="Hashtag" w:semiHidden="1" w:unhideWhenUsed="1"/>
   </w:latentStyles>
   <w:style w:type="paragraph" w:default="1" w:styleId="Normal">
     <w:name w:val="Normal"/>
@@ -14793,7 +14998,6 @@
     <w:uiPriority w:val="59"/>
     <w:rsid w:val="00074E8B"/>
     <w:tblPr>
-      <w:tblInd w:w="0" w:type="dxa"/>
       <w:tblBorders>
         <w:top w:val="single" w:sz="4" w:space="0" w:color="auto"/>
         <w:left w:val="single" w:sz="4" w:space="0" w:color="auto"/>
@@ -14802,12 +15006,6 @@
         <w:insideH w:val="single" w:sz="4" w:space="0" w:color="auto"/>
         <w:insideV w:val="single" w:sz="4" w:space="0" w:color="auto"/>
       </w:tblBorders>
-      <w:tblCellMar>
-        <w:top w:w="0" w:type="dxa"/>
-        <w:left w:w="108" w:type="dxa"/>
-        <w:bottom w:w="0" w:type="dxa"/>
-        <w:right w:w="108" w:type="dxa"/>
-      </w:tblCellMar>
     </w:tblPr>
   </w:style>
   <w:style w:type="character" w:styleId="Hyperlink">

</xml_diff>